<commit_message>
modificaciones en fichero propuesta inicial
</commit_message>
<xml_diff>
--- a/Documentation/PropuestaInicialNASAMON.docx
+++ b/Documentation/PropuestaInicialNASAMON.docx
@@ -103,7 +103,37 @@
           <w:sz w:val="24"/>
           <w:szCs w:val="24"/>
         </w:rPr>
-        <w:t xml:space="preserve">El consumo no ha de superar 1 A de corriente. </w:t>
+        <w:t xml:space="preserve">El consumo no ha de superar </w:t>
+      </w:r>
+      <w:r>
+        <w:rPr>
+          <w:sz w:val="24"/>
+          <w:szCs w:val="24"/>
+        </w:rPr>
+        <w:t>500 m</w:t>
+      </w:r>
+      <w:r>
+        <w:rPr>
+          <w:sz w:val="24"/>
+          <w:szCs w:val="24"/>
+        </w:rPr>
+        <w:t xml:space="preserve">A de corriente. </w:t>
+      </w:r>
+    </w:p>
+    <w:p>
+      <w:pPr>
+        <w:jc w:val="both"/>
+        <w:rPr>
+          <w:sz w:val="24"/>
+          <w:szCs w:val="24"/>
+        </w:rPr>
+      </w:pPr>
+      <w:r>
+        <w:rPr>
+          <w:sz w:val="24"/>
+          <w:szCs w:val="24"/>
+        </w:rPr>
+        <w:t>De esa forma se podrá evitar que se produzca sobrecalentamiento</w:t>
       </w:r>
     </w:p>
     <w:p>

</xml_diff>